<commit_message>
Small changes + sitemap
</commit_message>
<xml_diff>
--- a/NathanDeamer.docx
+++ b/NathanDeamer.docx
@@ -800,36 +800,46 @@
           <w:szCs w:val="20"/>
           <w:rtl w:val="0"/>
         </w:rPr>
-        <w:t xml:space="preserve"> (Kubernetes, Chef, Knife, Packer, Vagrant, Docker, Jenkins).</w:t>
-      </w:r>
-    </w:p>
-    <w:p>
-      <w:pPr>
-        <w:pBdr>
-          <w:top w:space="0" w:sz="0" w:val="nil"/>
-          <w:left w:space="0" w:sz="0" w:val="nil"/>
-          <w:bottom w:space="0" w:sz="0" w:val="nil"/>
-          <w:right w:space="0" w:sz="0" w:val="nil"/>
-          <w:between w:space="0" w:sz="0" w:val="nil"/>
-        </w:pBdr>
-        <w:spacing w:line="240" w:lineRule="auto"/>
-        <w:contextualSpacing w:val="0"/>
-        <w:rPr>
-          <w:rFonts w:ascii="Open Sans" w:cs="Open Sans" w:eastAsia="Open Sans" w:hAnsi="Open Sans"/>
-          <w:color w:val="5e5c5d"/>
-          <w:sz w:val="20"/>
-          <w:szCs w:val="20"/>
-        </w:rPr>
-      </w:pPr>
-      <w:r>
-        <w:rPr>
-          <w:rFonts w:ascii="Open Sans" w:cs="Open Sans" w:eastAsia="Open Sans" w:hAnsi="Open Sans"/>
-          <w:color w:val="5e5c5d"/>
-          <w:sz w:val="20"/>
-          <w:szCs w:val="20"/>
-          <w:rtl w:val="0"/>
-        </w:rPr>
-        <w:t xml:space="preserve">- Experienced working in a Agile (Scrum and Kanban) development environments.</w:t>
+        <w:t xml:space="preserve">/Infrastructure </w:t>
+      </w:r>
+      <w:r>
+        <w:rPr>
+          <w:rFonts w:ascii="Open Sans" w:cs="Open Sans" w:eastAsia="Open Sans" w:hAnsi="Open Sans"/>
+          <w:color w:val="5e5c5d"/>
+          <w:sz w:val="20"/>
+          <w:szCs w:val="20"/>
+          <w:rtl w:val="0"/>
+        </w:rPr>
+        <w:t xml:space="preserve">(Kubernetes, Chef, Knife, Packer, Vagrant, Docker, Jenkins).</w:t>
+      </w:r>
+    </w:p>
+    <w:p>
+      <w:pPr>
+        <w:pBdr>
+          <w:top w:space="0" w:sz="0" w:val="nil"/>
+          <w:left w:space="0" w:sz="0" w:val="nil"/>
+          <w:bottom w:space="0" w:sz="0" w:val="nil"/>
+          <w:right w:space="0" w:sz="0" w:val="nil"/>
+          <w:between w:space="0" w:sz="0" w:val="nil"/>
+        </w:pBdr>
+        <w:spacing w:line="240" w:lineRule="auto"/>
+        <w:contextualSpacing w:val="0"/>
+        <w:rPr>
+          <w:rFonts w:ascii="Open Sans" w:cs="Open Sans" w:eastAsia="Open Sans" w:hAnsi="Open Sans"/>
+          <w:color w:val="5e5c5d"/>
+          <w:sz w:val="20"/>
+          <w:szCs w:val="20"/>
+        </w:rPr>
+      </w:pPr>
+      <w:r>
+        <w:rPr>
+          <w:rFonts w:ascii="Open Sans" w:cs="Open Sans" w:eastAsia="Open Sans" w:hAnsi="Open Sans"/>
+          <w:color w:val="5e5c5d"/>
+          <w:sz w:val="20"/>
+          <w:szCs w:val="20"/>
+          <w:rtl w:val="0"/>
+        </w:rPr>
+        <w:t xml:space="preserve">- Experienced working in a Agile development environments (Scrum and Kanban).</w:t>
       </w:r>
     </w:p>
     <w:p>
@@ -1974,7 +1984,7 @@
           <w:szCs w:val="20"/>
           <w:rtl w:val="0"/>
         </w:rPr>
-        <w:t xml:space="preserve">Issuing and validating new Tesco Immediacy Clubcard (to be released) with a strong focus on performance (4k/s requests at peak) and availability (99.999%).</w:t>
+        <w:t xml:space="preserve">Issuing and validating new Tesco Immediacy Clubcard (to be released) with a strong focus on performance and high availability (4k requests per second at peak with a required uptime of 99.999%).</w:t>
       </w:r>
     </w:p>
     <w:p>
@@ -5144,46 +5154,78 @@
           <w:szCs w:val="20"/>
           <w:rtl w:val="0"/>
         </w:rPr>
+        <w:t xml:space="preserve">- Running, cycling</w:t>
+      </w:r>
+      <w:r>
+        <w:rPr>
+          <w:rFonts w:ascii="Open Sans" w:cs="Open Sans" w:eastAsia="Open Sans" w:hAnsi="Open Sans"/>
+          <w:color w:val="5e5c5d"/>
+          <w:sz w:val="20"/>
+          <w:szCs w:val="20"/>
+          <w:rtl w:val="0"/>
+        </w:rPr>
+        <w:t xml:space="preserve">, boot camps and gym.</w:t>
+      </w:r>
+    </w:p>
+    <w:p>
+      <w:pPr>
+        <w:pBdr/>
+        <w:spacing w:line="240" w:lineRule="auto"/>
+        <w:contextualSpacing w:val="0"/>
+        <w:rPr>
+          <w:rFonts w:ascii="Open Sans" w:cs="Open Sans" w:eastAsia="Open Sans" w:hAnsi="Open Sans"/>
+          <w:color w:val="5e5c5d"/>
+          <w:sz w:val="20"/>
+          <w:szCs w:val="20"/>
+        </w:rPr>
+      </w:pPr>
+      <w:r>
+        <w:rPr>
+          <w:rFonts w:ascii="Open Sans" w:cs="Open Sans" w:eastAsia="Open Sans" w:hAnsi="Open Sans"/>
+          <w:color w:val="5e5c5d"/>
+          <w:sz w:val="20"/>
+          <w:szCs w:val="20"/>
+          <w:rtl w:val="0"/>
+        </w:rPr>
+        <w:t xml:space="preserve">- </w:t>
+      </w:r>
+      <w:r>
+        <w:rPr>
+          <w:rFonts w:ascii="Open Sans" w:cs="Open Sans" w:eastAsia="Open Sans" w:hAnsi="Open Sans"/>
+          <w:color w:val="5e5c5d"/>
+          <w:sz w:val="20"/>
+          <w:szCs w:val="20"/>
+          <w:rtl w:val="0"/>
+        </w:rPr>
+        <w:t xml:space="preserve">London Marathon 2018 training.</w:t>
+      </w:r>
+    </w:p>
+    <w:p>
+      <w:pPr>
+        <w:pBdr/>
+        <w:spacing w:line="240" w:lineRule="auto"/>
+        <w:contextualSpacing w:val="0"/>
+        <w:rPr>
+          <w:rFonts w:ascii="Open Sans" w:cs="Open Sans" w:eastAsia="Open Sans" w:hAnsi="Open Sans"/>
+          <w:color w:val="5e5c5d"/>
+          <w:sz w:val="20"/>
+          <w:szCs w:val="20"/>
+        </w:rPr>
+      </w:pPr>
+      <w:r>
+        <w:rPr>
+          <w:rFonts w:ascii="Open Sans" w:cs="Open Sans" w:eastAsia="Open Sans" w:hAnsi="Open Sans"/>
+          <w:color w:val="5e5c5d"/>
+          <w:sz w:val="20"/>
+          <w:szCs w:val="20"/>
+          <w:rtl w:val="0"/>
+        </w:rPr>
         <w:t xml:space="preserve">- Playing tennis and squash socially.</w:t>
       </w:r>
-    </w:p>
-    <w:p>
-      <w:pPr>
-        <w:pBdr>
-          <w:top w:space="0" w:sz="0" w:val="nil"/>
-          <w:left w:space="0" w:sz="0" w:val="nil"/>
-          <w:bottom w:space="0" w:sz="0" w:val="nil"/>
-          <w:right w:space="0" w:sz="0" w:val="nil"/>
-          <w:between w:space="0" w:sz="0" w:val="nil"/>
-        </w:pBdr>
-        <w:spacing w:line="240" w:lineRule="auto"/>
-        <w:contextualSpacing w:val="0"/>
-        <w:rPr>
-          <w:rFonts w:ascii="Open Sans" w:cs="Open Sans" w:eastAsia="Open Sans" w:hAnsi="Open Sans"/>
-          <w:color w:val="5e5c5d"/>
-          <w:sz w:val="20"/>
-          <w:szCs w:val="20"/>
-        </w:rPr>
-      </w:pPr>
-      <w:r>
-        <w:rPr>
-          <w:rFonts w:ascii="Open Sans" w:cs="Open Sans" w:eastAsia="Open Sans" w:hAnsi="Open Sans"/>
-          <w:color w:val="5e5c5d"/>
-          <w:sz w:val="20"/>
-          <w:szCs w:val="20"/>
-          <w:rtl w:val="0"/>
-        </w:rPr>
-        <w:t xml:space="preserve">- Running, long distance cycling</w:t>
-      </w:r>
-      <w:r>
-        <w:rPr>
-          <w:rFonts w:ascii="Open Sans" w:cs="Open Sans" w:eastAsia="Open Sans" w:hAnsi="Open Sans"/>
-          <w:color w:val="5e5c5d"/>
-          <w:sz w:val="20"/>
-          <w:szCs w:val="20"/>
-          <w:rtl w:val="0"/>
-        </w:rPr>
-        <w:t xml:space="preserve"> and gym.</w:t>
+      <w:r>
+        <w:rPr>
+          <w:rtl w:val="0"/>
+        </w:rPr>
       </w:r>
     </w:p>
     <w:p>

</xml_diff>